<commit_message>
Ta trainings 2023 (#827)
* Update introduction_trainings.adoc

* Update sprint1.adoc

* update sprint 1

* agile lego
</commit_message>
<xml_diff>
--- a/corporate-partners-appendix/modules/agile/attachments/Agile-Lego-Activity-Facilitator-Guide.docx
+++ b/corporate-partners-appendix/modules/agile/attachments/Agile-Lego-Activity-Facilitator-Guide.docx
@@ -1,6 +1,6 @@
 
 <file path=word/document.xml><?xml version="1.0" encoding="utf-8"?>
-<w:document xmlns:wpc="http://schemas.microsoft.com/office/word/2010/wordprocessingCanvas" xmlns:cx="http://schemas.microsoft.com/office/drawing/2014/chartex" xmlns:cx1="http://schemas.microsoft.com/office/drawing/2015/9/8/chartex" xmlns:cx2="http://schemas.microsoft.com/office/drawing/2015/10/21/chartex" xmlns:cx3="http://schemas.microsoft.com/office/drawing/2016/5/9/chartex" xmlns:cx4="http://schemas.microsoft.com/office/drawing/2016/5/10/chartex" xmlns:cx5="http://schemas.microsoft.com/office/drawing/2016/5/11/chartex" xmlns:cx6="http://schemas.microsoft.com/office/drawing/2016/5/12/chartex" xmlns:cx7="http://schemas.microsoft.com/office/drawing/2016/5/13/chartex" xmlns:cx8="http://schemas.microsoft.com/office/drawing/2016/5/14/chartex" xmlns:mc="http://schemas.openxmlformats.org/markup-compatibility/2006" xmlns:aink="http://schemas.microsoft.com/office/drawing/2016/ink" xmlns:am3d="http://schemas.microsoft.com/office/drawing/2017/model3d" xmlns:o="urn:schemas-microsoft-com:office:office" xmlns:r="http://schemas.openxmlformats.org/officeDocument/2006/relationships" xmlns:m="http://schemas.openxmlformats.org/officeDocument/2006/math" xmlns:v="urn:schemas-microsoft-com:vml" xmlns:wp14="http://schemas.microsoft.com/office/word/2010/wordprocessingDrawing" xmlns:wp="http://schemas.openxmlformats.org/drawingml/2006/wordprocessingDrawing" xmlns:w10="urn:schemas-microsoft-com:office:word" xmlns:w="http://schemas.openxmlformats.org/wordprocessingml/2006/main" xmlns:w14="http://schemas.microsoft.com/office/word/2010/wordml" xmlns:w15="http://schemas.microsoft.com/office/word/2012/wordml" xmlns:w16cex="http://schemas.microsoft.com/office/word/2018/wordml/cex" xmlns:w16cid="http://schemas.microsoft.com/office/word/2016/wordml/cid" xmlns:w16="http://schemas.microsoft.com/office/word/2018/wordml" xmlns:w16sdtdh="http://schemas.microsoft.com/office/word/2020/wordml/sdtdatahash" xmlns:w16se="http://schemas.microsoft.com/office/word/2015/wordml/symex" xmlns:wpg="http://schemas.microsoft.com/office/word/2010/wordprocessingGroup" xmlns:wpi="http://schemas.microsoft.com/office/word/2010/wordprocessingInk" xmlns:wne="http://schemas.microsoft.com/office/word/2006/wordml" xmlns:wps="http://schemas.microsoft.com/office/word/2010/wordprocessingShape" mc:Ignorable="w14 w15 w16se w16cid w16 w16cex w16sdtdh wp14">
+<w:document xmlns:wpc="http://schemas.microsoft.com/office/word/2010/wordprocessingCanvas" xmlns:cx="http://schemas.microsoft.com/office/drawing/2014/chartex" xmlns:cx1="http://schemas.microsoft.com/office/drawing/2015/9/8/chartex" xmlns:cx2="http://schemas.microsoft.com/office/drawing/2015/10/21/chartex" xmlns:cx3="http://schemas.microsoft.com/office/drawing/2016/5/9/chartex" xmlns:cx4="http://schemas.microsoft.com/office/drawing/2016/5/10/chartex" xmlns:cx5="http://schemas.microsoft.com/office/drawing/2016/5/11/chartex" xmlns:cx6="http://schemas.microsoft.com/office/drawing/2016/5/12/chartex" xmlns:cx7="http://schemas.microsoft.com/office/drawing/2016/5/13/chartex" xmlns:cx8="http://schemas.microsoft.com/office/drawing/2016/5/14/chartex" xmlns:mc="http://schemas.openxmlformats.org/markup-compatibility/2006" xmlns:aink="http://schemas.microsoft.com/office/drawing/2016/ink" xmlns:am3d="http://schemas.microsoft.com/office/drawing/2017/model3d" xmlns:o="urn:schemas-microsoft-com:office:office" xmlns:oel="http://schemas.microsoft.com/office/2019/extlst" xmlns:r="http://schemas.openxmlformats.org/officeDocument/2006/relationships" xmlns:m="http://schemas.openxmlformats.org/officeDocument/2006/math" xmlns:v="urn:schemas-microsoft-com:vml" xmlns:wp14="http://schemas.microsoft.com/office/word/2010/wordprocessingDrawing" xmlns:wp="http://schemas.openxmlformats.org/drawingml/2006/wordprocessingDrawing" xmlns:w10="urn:schemas-microsoft-com:office:word" xmlns:w="http://schemas.openxmlformats.org/wordprocessingml/2006/main" xmlns:w14="http://schemas.microsoft.com/office/word/2010/wordml" xmlns:w15="http://schemas.microsoft.com/office/word/2012/wordml" xmlns:w16cex="http://schemas.microsoft.com/office/word/2018/wordml/cex" xmlns:w16cid="http://schemas.microsoft.com/office/word/2016/wordml/cid" xmlns:w16="http://schemas.microsoft.com/office/word/2018/wordml" xmlns:w16sdtdh="http://schemas.microsoft.com/office/word/2020/wordml/sdtdatahash" xmlns:w16se="http://schemas.microsoft.com/office/word/2015/wordml/symex" xmlns:wpg="http://schemas.microsoft.com/office/word/2010/wordprocessingGroup" xmlns:wpi="http://schemas.microsoft.com/office/word/2010/wordprocessingInk" xmlns:wne="http://schemas.microsoft.com/office/word/2006/wordml" xmlns:wps="http://schemas.microsoft.com/office/word/2010/wordprocessingShape" mc:Ignorable="w14 w15 w16se w16cid w16 w16cex w16sdtdh wp14">
   <w:body>
     <w:p>
       <w:pPr>
@@ -741,6 +741,57 @@
       <w:pPr>
         <w:pStyle w:val="ListParagraph"/>
         <w:numPr>
+          <w:ilvl w:val="1"/>
+          <w:numId w:val="5"/>
+        </w:numPr>
+      </w:pPr>
+      <w:r>
+        <w:rPr>
+          <w:highlight w:val="yellow"/>
+        </w:rPr>
+        <w:t xml:space="preserve">Use sticky notes to add </w:t>
+      </w:r>
+      <w:r>
+        <w:rPr>
+          <w:highlight w:val="yellow"/>
+        </w:rPr>
+        <w:t>student’s</w:t>
+      </w:r>
+      <w:r>
+        <w:rPr>
+          <w:highlight w:val="yellow"/>
+        </w:rPr>
+        <w:t xml:space="preserve"> initials to the card(s) </w:t>
+      </w:r>
+      <w:r>
+        <w:rPr>
+          <w:highlight w:val="yellow"/>
+        </w:rPr>
+        <w:t>they</w:t>
+      </w:r>
+      <w:r>
+        <w:rPr>
+          <w:highlight w:val="yellow"/>
+        </w:rPr>
+        <w:t xml:space="preserve"> will </w:t>
+      </w:r>
+      <w:r>
+        <w:rPr>
+          <w:highlight w:val="yellow"/>
+        </w:rPr>
+        <w:t>own</w:t>
+      </w:r>
+      <w:r>
+        <w:rPr>
+          <w:highlight w:val="yellow"/>
+        </w:rPr>
+        <w:t xml:space="preserve"> for the current sprint</w:t>
+      </w:r>
+    </w:p>
+    <w:p>
+      <w:pPr>
+        <w:pStyle w:val="ListParagraph"/>
+        <w:numPr>
           <w:ilvl w:val="0"/>
           <w:numId w:val="5"/>
         </w:numPr>
@@ -765,6 +816,7 @@
         </w:numPr>
       </w:pPr>
       <w:r>
+        <w:lastRenderedPageBreak/>
         <w:t>Sprint review should be grounded with the user stories (</w:t>
       </w:r>
       <w:r>
@@ -786,7 +838,6 @@
         </w:numPr>
       </w:pPr>
       <w:r>
-        <w:lastRenderedPageBreak/>
         <w:t>Remind teams that PO is not technically privy to conversations during sprint, so make sure to fully explain all features</w:t>
       </w:r>
     </w:p>
@@ -938,7 +989,7 @@
 </file>
 
 <file path=word/numbering.xml><?xml version="1.0" encoding="utf-8"?>
-<w:numbering xmlns:wpc="http://schemas.microsoft.com/office/word/2010/wordprocessingCanvas" xmlns:cx="http://schemas.microsoft.com/office/drawing/2014/chartex" xmlns:cx1="http://schemas.microsoft.com/office/drawing/2015/9/8/chartex" xmlns:cx2="http://schemas.microsoft.com/office/drawing/2015/10/21/chartex" xmlns:cx3="http://schemas.microsoft.com/office/drawing/2016/5/9/chartex" xmlns:cx4="http://schemas.microsoft.com/office/drawing/2016/5/10/chartex" xmlns:cx5="http://schemas.microsoft.com/office/drawing/2016/5/11/chartex" xmlns:cx6="http://schemas.microsoft.com/office/drawing/2016/5/12/chartex" xmlns:cx7="http://schemas.microsoft.com/office/drawing/2016/5/13/chartex" xmlns:cx8="http://schemas.microsoft.com/office/drawing/2016/5/14/chartex" xmlns:mc="http://schemas.openxmlformats.org/markup-compatibility/2006" xmlns:aink="http://schemas.microsoft.com/office/drawing/2016/ink" xmlns:am3d="http://schemas.microsoft.com/office/drawing/2017/model3d" xmlns:o="urn:schemas-microsoft-com:office:office" xmlns:r="http://schemas.openxmlformats.org/officeDocument/2006/relationships" xmlns:m="http://schemas.openxmlformats.org/officeDocument/2006/math" xmlns:v="urn:schemas-microsoft-com:vml" xmlns:wp14="http://schemas.microsoft.com/office/word/2010/wordprocessingDrawing" xmlns:wp="http://schemas.openxmlformats.org/drawingml/2006/wordprocessingDrawing" xmlns:w10="urn:schemas-microsoft-com:office:word" xmlns:w="http://schemas.openxmlformats.org/wordprocessingml/2006/main" xmlns:w14="http://schemas.microsoft.com/office/word/2010/wordml" xmlns:w15="http://schemas.microsoft.com/office/word/2012/wordml" xmlns:w16cex="http://schemas.microsoft.com/office/word/2018/wordml/cex" xmlns:w16cid="http://schemas.microsoft.com/office/word/2016/wordml/cid" xmlns:w16="http://schemas.microsoft.com/office/word/2018/wordml" xmlns:w16sdtdh="http://schemas.microsoft.com/office/word/2020/wordml/sdtdatahash" xmlns:w16se="http://schemas.microsoft.com/office/word/2015/wordml/symex" xmlns:wpg="http://schemas.microsoft.com/office/word/2010/wordprocessingGroup" xmlns:wpi="http://schemas.microsoft.com/office/word/2010/wordprocessingInk" xmlns:wne="http://schemas.microsoft.com/office/word/2006/wordml" xmlns:wps="http://schemas.microsoft.com/office/word/2010/wordprocessingShape" mc:Ignorable="w14 w15 w16se w16cid w16 w16cex w16sdtdh wp14">
+<w:numbering xmlns:wpc="http://schemas.microsoft.com/office/word/2010/wordprocessingCanvas" xmlns:cx="http://schemas.microsoft.com/office/drawing/2014/chartex" xmlns:cx1="http://schemas.microsoft.com/office/drawing/2015/9/8/chartex" xmlns:cx2="http://schemas.microsoft.com/office/drawing/2015/10/21/chartex" xmlns:cx3="http://schemas.microsoft.com/office/drawing/2016/5/9/chartex" xmlns:cx4="http://schemas.microsoft.com/office/drawing/2016/5/10/chartex" xmlns:cx5="http://schemas.microsoft.com/office/drawing/2016/5/11/chartex" xmlns:cx6="http://schemas.microsoft.com/office/drawing/2016/5/12/chartex" xmlns:cx7="http://schemas.microsoft.com/office/drawing/2016/5/13/chartex" xmlns:cx8="http://schemas.microsoft.com/office/drawing/2016/5/14/chartex" xmlns:mc="http://schemas.openxmlformats.org/markup-compatibility/2006" xmlns:aink="http://schemas.microsoft.com/office/drawing/2016/ink" xmlns:am3d="http://schemas.microsoft.com/office/drawing/2017/model3d" xmlns:o="urn:schemas-microsoft-com:office:office" xmlns:oel="http://schemas.microsoft.com/office/2019/extlst" xmlns:r="http://schemas.openxmlformats.org/officeDocument/2006/relationships" xmlns:m="http://schemas.openxmlformats.org/officeDocument/2006/math" xmlns:v="urn:schemas-microsoft-com:vml" xmlns:wp14="http://schemas.microsoft.com/office/word/2010/wordprocessingDrawing" xmlns:wp="http://schemas.openxmlformats.org/drawingml/2006/wordprocessingDrawing" xmlns:w10="urn:schemas-microsoft-com:office:word" xmlns:w="http://schemas.openxmlformats.org/wordprocessingml/2006/main" xmlns:w14="http://schemas.microsoft.com/office/word/2010/wordml" xmlns:w15="http://schemas.microsoft.com/office/word/2012/wordml" xmlns:w16cex="http://schemas.microsoft.com/office/word/2018/wordml/cex" xmlns:w16cid="http://schemas.microsoft.com/office/word/2016/wordml/cid" xmlns:w16="http://schemas.microsoft.com/office/word/2018/wordml" xmlns:w16sdtdh="http://schemas.microsoft.com/office/word/2020/wordml/sdtdatahash" xmlns:w16se="http://schemas.microsoft.com/office/word/2015/wordml/symex" xmlns:wpg="http://schemas.microsoft.com/office/word/2010/wordprocessingGroup" xmlns:wpi="http://schemas.microsoft.com/office/word/2010/wordprocessingInk" xmlns:wne="http://schemas.microsoft.com/office/word/2006/wordml" xmlns:wps="http://schemas.microsoft.com/office/word/2010/wordprocessingShape" mc:Ignorable="w14 w15 w16se w16cid w16 w16cex w16sdtdh wp14">
   <w:abstractNum w:abstractNumId="0" w15:restartNumberingAfterBreak="0">
     <w:nsid w:val="025F3335"/>
     <w:multiLevelType w:val="hybridMultilevel"/>
@@ -1166,6 +1217,146 @@
     </w:lvl>
   </w:abstractNum>
   <w:abstractNum w:abstractNumId="2" w15:restartNumberingAfterBreak="0">
+    <w:nsid w:val="2890495D"/>
+    <w:multiLevelType w:val="hybridMultilevel"/>
+    <w:tmpl w:val="547EC528"/>
+    <w:lvl w:ilvl="0" w:tplc="2D928C2C">
+      <w:start w:val="1"/>
+      <w:numFmt w:val="bullet"/>
+      <w:lvlText w:val="•"/>
+      <w:lvlJc w:val="left"/>
+      <w:pPr>
+        <w:tabs>
+          <w:tab w:val="num" w:pos="720"/>
+        </w:tabs>
+        <w:ind w:left="720" w:hanging="360"/>
+      </w:pPr>
+      <w:rPr>
+        <w:rFonts w:ascii="Arial" w:hAnsi="Arial" w:hint="default"/>
+      </w:rPr>
+    </w:lvl>
+    <w:lvl w:ilvl="1" w:tplc="0756D5BC">
+      <w:start w:val="1"/>
+      <w:numFmt w:val="bullet"/>
+      <w:lvlText w:val="•"/>
+      <w:lvlJc w:val="left"/>
+      <w:pPr>
+        <w:tabs>
+          <w:tab w:val="num" w:pos="1440"/>
+        </w:tabs>
+        <w:ind w:left="1440" w:hanging="360"/>
+      </w:pPr>
+      <w:rPr>
+        <w:rFonts w:ascii="Arial" w:hAnsi="Arial" w:hint="default"/>
+      </w:rPr>
+    </w:lvl>
+    <w:lvl w:ilvl="2" w:tplc="41B8A1B0" w:tentative="1">
+      <w:start w:val="1"/>
+      <w:numFmt w:val="bullet"/>
+      <w:lvlText w:val="•"/>
+      <w:lvlJc w:val="left"/>
+      <w:pPr>
+        <w:tabs>
+          <w:tab w:val="num" w:pos="2160"/>
+        </w:tabs>
+        <w:ind w:left="2160" w:hanging="360"/>
+      </w:pPr>
+      <w:rPr>
+        <w:rFonts w:ascii="Arial" w:hAnsi="Arial" w:hint="default"/>
+      </w:rPr>
+    </w:lvl>
+    <w:lvl w:ilvl="3" w:tplc="61B83852" w:tentative="1">
+      <w:start w:val="1"/>
+      <w:numFmt w:val="bullet"/>
+      <w:lvlText w:val="•"/>
+      <w:lvlJc w:val="left"/>
+      <w:pPr>
+        <w:tabs>
+          <w:tab w:val="num" w:pos="2880"/>
+        </w:tabs>
+        <w:ind w:left="2880" w:hanging="360"/>
+      </w:pPr>
+      <w:rPr>
+        <w:rFonts w:ascii="Arial" w:hAnsi="Arial" w:hint="default"/>
+      </w:rPr>
+    </w:lvl>
+    <w:lvl w:ilvl="4" w:tplc="2CB8FD76" w:tentative="1">
+      <w:start w:val="1"/>
+      <w:numFmt w:val="bullet"/>
+      <w:lvlText w:val="•"/>
+      <w:lvlJc w:val="left"/>
+      <w:pPr>
+        <w:tabs>
+          <w:tab w:val="num" w:pos="3600"/>
+        </w:tabs>
+        <w:ind w:left="3600" w:hanging="360"/>
+      </w:pPr>
+      <w:rPr>
+        <w:rFonts w:ascii="Arial" w:hAnsi="Arial" w:hint="default"/>
+      </w:rPr>
+    </w:lvl>
+    <w:lvl w:ilvl="5" w:tplc="36408B54" w:tentative="1">
+      <w:start w:val="1"/>
+      <w:numFmt w:val="bullet"/>
+      <w:lvlText w:val="•"/>
+      <w:lvlJc w:val="left"/>
+      <w:pPr>
+        <w:tabs>
+          <w:tab w:val="num" w:pos="4320"/>
+        </w:tabs>
+        <w:ind w:left="4320" w:hanging="360"/>
+      </w:pPr>
+      <w:rPr>
+        <w:rFonts w:ascii="Arial" w:hAnsi="Arial" w:hint="default"/>
+      </w:rPr>
+    </w:lvl>
+    <w:lvl w:ilvl="6" w:tplc="93302EBC" w:tentative="1">
+      <w:start w:val="1"/>
+      <w:numFmt w:val="bullet"/>
+      <w:lvlText w:val="•"/>
+      <w:lvlJc w:val="left"/>
+      <w:pPr>
+        <w:tabs>
+          <w:tab w:val="num" w:pos="5040"/>
+        </w:tabs>
+        <w:ind w:left="5040" w:hanging="360"/>
+      </w:pPr>
+      <w:rPr>
+        <w:rFonts w:ascii="Arial" w:hAnsi="Arial" w:hint="default"/>
+      </w:rPr>
+    </w:lvl>
+    <w:lvl w:ilvl="7" w:tplc="63A2D314" w:tentative="1">
+      <w:start w:val="1"/>
+      <w:numFmt w:val="bullet"/>
+      <w:lvlText w:val="•"/>
+      <w:lvlJc w:val="left"/>
+      <w:pPr>
+        <w:tabs>
+          <w:tab w:val="num" w:pos="5760"/>
+        </w:tabs>
+        <w:ind w:left="5760" w:hanging="360"/>
+      </w:pPr>
+      <w:rPr>
+        <w:rFonts w:ascii="Arial" w:hAnsi="Arial" w:hint="default"/>
+      </w:rPr>
+    </w:lvl>
+    <w:lvl w:ilvl="8" w:tplc="3D428D0C" w:tentative="1">
+      <w:start w:val="1"/>
+      <w:numFmt w:val="bullet"/>
+      <w:lvlText w:val="•"/>
+      <w:lvlJc w:val="left"/>
+      <w:pPr>
+        <w:tabs>
+          <w:tab w:val="num" w:pos="6480"/>
+        </w:tabs>
+        <w:ind w:left="6480" w:hanging="360"/>
+      </w:pPr>
+      <w:rPr>
+        <w:rFonts w:ascii="Arial" w:hAnsi="Arial" w:hint="default"/>
+      </w:rPr>
+    </w:lvl>
+  </w:abstractNum>
+  <w:abstractNum w:abstractNumId="3" w15:restartNumberingAfterBreak="0">
     <w:nsid w:val="43D7451B"/>
     <w:multiLevelType w:val="hybridMultilevel"/>
     <w:tmpl w:val="BBBA3F12"/>
@@ -1278,7 +1469,7 @@
       </w:rPr>
     </w:lvl>
   </w:abstractNum>
-  <w:abstractNum w:abstractNumId="3" w15:restartNumberingAfterBreak="0">
+  <w:abstractNum w:abstractNumId="4" w15:restartNumberingAfterBreak="0">
     <w:nsid w:val="4F966F3F"/>
     <w:multiLevelType w:val="hybridMultilevel"/>
     <w:tmpl w:val="12DCCE3A"/>
@@ -1391,7 +1582,7 @@
       </w:rPr>
     </w:lvl>
   </w:abstractNum>
-  <w:abstractNum w:abstractNumId="4" w15:restartNumberingAfterBreak="0">
+  <w:abstractNum w:abstractNumId="5" w15:restartNumberingAfterBreak="0">
     <w:nsid w:val="60E73681"/>
     <w:multiLevelType w:val="hybridMultilevel"/>
     <w:tmpl w:val="04EABD38"/>
@@ -1504,7 +1695,7 @@
       </w:rPr>
     </w:lvl>
   </w:abstractNum>
-  <w:abstractNum w:abstractNumId="5" w15:restartNumberingAfterBreak="0">
+  <w:abstractNum w:abstractNumId="6" w15:restartNumberingAfterBreak="0">
     <w:nsid w:val="64E8722B"/>
     <w:multiLevelType w:val="hybridMultilevel"/>
     <w:tmpl w:val="49EA0528"/>
@@ -1617,22 +1808,25 @@
       </w:rPr>
     </w:lvl>
   </w:abstractNum>
-  <w:num w:numId="1">
+  <w:num w:numId="1" w16cid:durableId="1406565393">
     <w:abstractNumId w:val="0"/>
   </w:num>
-  <w:num w:numId="2">
+  <w:num w:numId="2" w16cid:durableId="492526556">
+    <w:abstractNumId w:val="6"/>
+  </w:num>
+  <w:num w:numId="3" w16cid:durableId="563224336">
     <w:abstractNumId w:val="5"/>
   </w:num>
-  <w:num w:numId="3">
+  <w:num w:numId="4" w16cid:durableId="1543592535">
     <w:abstractNumId w:val="4"/>
   </w:num>
-  <w:num w:numId="4">
+  <w:num w:numId="5" w16cid:durableId="1273244139">
+    <w:abstractNumId w:val="1"/>
+  </w:num>
+  <w:num w:numId="6" w16cid:durableId="1277764">
     <w:abstractNumId w:val="3"/>
   </w:num>
-  <w:num w:numId="5">
-    <w:abstractNumId w:val="1"/>
-  </w:num>
-  <w:num w:numId="6">
+  <w:num w:numId="7" w16cid:durableId="1955283918">
     <w:abstractNumId w:val="2"/>
   </w:num>
 </w:numbering>
@@ -2036,7 +2230,6 @@
   <w:style w:type="character" w:default="1" w:styleId="DefaultParagraphFont">
     <w:name w:val="Default Paragraph Font"/>
     <w:uiPriority w:val="1"/>
-    <w:semiHidden/>
     <w:unhideWhenUsed/>
   </w:style>
   <w:style w:type="table" w:default="1" w:styleId="TableNormal">

</xml_diff>